<commit_message>
removed footer from page and added PDF.
</commit_message>
<xml_diff>
--- a/Documentation/Relativity - Disclaimer Acceptance Log.docx
+++ b/Documentation/Relativity - Disclaimer Acceptance Log.docx
@@ -1,6 +1,6 @@
 
 <file path=word/document.xml><?xml version="1.0" encoding="utf-8"?>
-<w:document xmlns:wpc="http://schemas.microsoft.com/office/word/2010/wordprocessingCanvas" xmlns:mc="http://schemas.openxmlformats.org/markup-compatibility/2006" xmlns:o="urn:schemas-microsoft-com:office:office" xmlns:r="http://schemas.openxmlformats.org/officeDocument/2006/relationships" xmlns:m="http://schemas.openxmlformats.org/officeDocument/2006/math" xmlns:v="urn:schemas-microsoft-com:vml" xmlns:wp14="http://schemas.microsoft.com/office/word/2010/wordprocessingDrawing" xmlns:wp="http://schemas.openxmlformats.org/drawingml/2006/wordprocessingDrawing" xmlns:w10="urn:schemas-microsoft-com:office:word" xmlns:w="http://schemas.openxmlformats.org/wordprocessingml/2006/main" xmlns:w14="http://schemas.microsoft.com/office/word/2010/wordml" xmlns:w15="http://schemas.microsoft.com/office/word/2012/wordml" xmlns:wpg="http://schemas.microsoft.com/office/word/2010/wordprocessingGroup" xmlns:wpi="http://schemas.microsoft.com/office/word/2010/wordprocessingInk" xmlns:wne="http://schemas.microsoft.com/office/word/2006/wordml" xmlns:wps="http://schemas.microsoft.com/office/word/2010/wordprocessingShape" mc:Ignorable="w14 w15 wp14">
+<w:document xmlns:wpc="http://schemas.microsoft.com/office/word/2010/wordprocessingCanvas" xmlns:cx="http://schemas.microsoft.com/office/drawing/2014/chartex" xmlns:cx1="http://schemas.microsoft.com/office/drawing/2015/9/8/chartex" xmlns:cx2="http://schemas.microsoft.com/office/drawing/2015/10/21/chartex" xmlns:cx3="http://schemas.microsoft.com/office/drawing/2016/5/9/chartex" xmlns:cx4="http://schemas.microsoft.com/office/drawing/2016/5/10/chartex" xmlns:cx5="http://schemas.microsoft.com/office/drawing/2016/5/11/chartex" xmlns:cx6="http://schemas.microsoft.com/office/drawing/2016/5/12/chartex" xmlns:cx7="http://schemas.microsoft.com/office/drawing/2016/5/13/chartex" xmlns:cx8="http://schemas.microsoft.com/office/drawing/2016/5/14/chartex" xmlns:mc="http://schemas.openxmlformats.org/markup-compatibility/2006" xmlns:aink="http://schemas.microsoft.com/office/drawing/2016/ink" xmlns:am3d="http://schemas.microsoft.com/office/drawing/2017/model3d" xmlns:o="urn:schemas-microsoft-com:office:office" xmlns:r="http://schemas.openxmlformats.org/officeDocument/2006/relationships" xmlns:m="http://schemas.openxmlformats.org/officeDocument/2006/math" xmlns:v="urn:schemas-microsoft-com:vml" xmlns:wp14="http://schemas.microsoft.com/office/word/2010/wordprocessingDrawing" xmlns:wp="http://schemas.openxmlformats.org/drawingml/2006/wordprocessingDrawing" xmlns:w10="urn:schemas-microsoft-com:office:word" xmlns:w="http://schemas.openxmlformats.org/wordprocessingml/2006/main" xmlns:w14="http://schemas.microsoft.com/office/word/2010/wordml" xmlns:w15="http://schemas.microsoft.com/office/word/2012/wordml" xmlns:w16cid="http://schemas.microsoft.com/office/word/2016/wordml/cid" xmlns:w16se="http://schemas.microsoft.com/office/word/2015/wordml/symex" xmlns:wpg="http://schemas.microsoft.com/office/word/2010/wordprocessingGroup" xmlns:wpi="http://schemas.microsoft.com/office/word/2010/wordprocessingInk" xmlns:wne="http://schemas.microsoft.com/office/word/2006/wordml" xmlns:wps="http://schemas.microsoft.com/office/word/2010/wordprocessingShape" mc:Ignorable="w14 w15 w16se w16cid wp14">
   <w:body>
     <w:p>
       <w:pPr>
@@ -68,6 +68,8 @@
           <w:szCs w:val="52"/>
         </w:rPr>
       </w:pPr>
+      <w:bookmarkStart w:id="0" w:name="_GoBack"/>
+      <w:bookmarkEnd w:id="0"/>
     </w:p>
     <w:p>
       <w:pPr>
@@ -145,7 +147,7 @@
           <w:sz w:val="28"/>
           <w:szCs w:val="28"/>
         </w:rPr>
-        <w:t>November 1, 2017</w:t>
+        <w:t>November 8, 2017</w:t>
       </w:r>
       <w:r>
         <w:rPr>
@@ -292,6 +294,7 @@
         <w:rPr>
           <w:rStyle w:val="Mainindexentry"/>
           <w:rFonts w:ascii="Calibri" w:eastAsia="SimSun" w:hAnsi="Calibri" w:cs="Mangal"/>
+          <w:b/>
           <w:bCs/>
           <w:color w:val="auto"/>
           <w:kern w:val="1"/>
@@ -2488,8 +2491,6 @@
       <w:pPr>
         <w:pStyle w:val="Header1"/>
       </w:pPr>
-      <w:bookmarkStart w:id="0" w:name="_GoBack"/>
-      <w:bookmarkEnd w:id="0"/>
       <w:r>
         <w:br w:type="page"/>
       </w:r>
@@ -2881,7 +2882,15 @@
         </w:numPr>
       </w:pPr>
       <w:r>
-        <w:t>Select the file RA_Disclaimer_Acceptance_Log.rap and click Open.</w:t>
+        <w:t xml:space="preserve">Select the file </w:t>
+      </w:r>
+      <w:proofErr w:type="spellStart"/>
+      <w:r>
+        <w:t>RA_Disclaimer_Acceptance_Log.rap</w:t>
+      </w:r>
+      <w:proofErr w:type="spellEnd"/>
+      <w:r>
+        <w:t xml:space="preserve"> and click Open.</w:t>
       </w:r>
     </w:p>
     <w:p>
@@ -3173,8 +3182,13 @@
         </w:numPr>
       </w:pPr>
       <w:r>
-        <w:t>KCD_1042192.EventHandlers.DisclaimerPreSaveEv</w:t>
-      </w:r>
+        <w:t>KCD_</w:t>
+      </w:r>
+      <w:proofErr w:type="gramStart"/>
+      <w:r>
+        <w:t>1042192.EventHandlers.DisclaimerPreSaveEv</w:t>
+      </w:r>
+      <w:proofErr w:type="gramEnd"/>
     </w:p>
     <w:p>
       <w:pPr>
@@ -3185,8 +3199,13 @@
         </w:numPr>
       </w:pPr>
       <w:r>
-        <w:t>KCD_1042192.EventHandlers.DisclaimerPreDeleteEv</w:t>
-      </w:r>
+        <w:t>KCD_</w:t>
+      </w:r>
+      <w:proofErr w:type="gramStart"/>
+      <w:r>
+        <w:t>1042192.EventHandlers.DisclaimerPreDeleteEv</w:t>
+      </w:r>
+      <w:proofErr w:type="gramEnd"/>
     </w:p>
     <w:p>
       <w:pPr>
@@ -3209,8 +3228,13 @@
         </w:numPr>
       </w:pPr>
       <w:r>
-        <w:t>KCD_1042192.EventHandlers.ConfigPreSaveEv</w:t>
-      </w:r>
+        <w:t>KCD_</w:t>
+      </w:r>
+      <w:proofErr w:type="gramStart"/>
+      <w:r>
+        <w:t>1042192.EventHandlers.ConfigPreSaveEv</w:t>
+      </w:r>
+      <w:proofErr w:type="gramEnd"/>
     </w:p>
     <w:p>
       <w:pPr>
@@ -3583,8 +3607,13 @@
         </w:numPr>
       </w:pPr>
       <w:r>
-        <w:t>KCD_1042192.EventHandlers.DisclaimerPreSaveEv</w:t>
-      </w:r>
+        <w:t>KCD_</w:t>
+      </w:r>
+      <w:proofErr w:type="gramStart"/>
+      <w:r>
+        <w:t>1042192.EventHandlers.DisclaimerPreSaveEv</w:t>
+      </w:r>
+      <w:proofErr w:type="gramEnd"/>
     </w:p>
     <w:p>
       <w:pPr>
@@ -3595,8 +3624,13 @@
         </w:numPr>
       </w:pPr>
       <w:r>
-        <w:t>KCD_1042192.EventHandlers.DisclaimerPreDeleteEv</w:t>
-      </w:r>
+        <w:t>KCD_</w:t>
+      </w:r>
+      <w:proofErr w:type="gramStart"/>
+      <w:r>
+        <w:t>1042192.EventHandlers.DisclaimerPreDeleteEv</w:t>
+      </w:r>
+      <w:proofErr w:type="gramEnd"/>
     </w:p>
     <w:p>
       <w:pPr>
@@ -3994,7 +4028,15 @@
         </w:numPr>
       </w:pPr>
       <w:r>
-        <w:t>This field Enables/Disables the solution. The state of the configuration object’s enabled setting takes precedence over whether or not an individual disclaimer is enabled.</w:t>
+        <w:t xml:space="preserve">This field Enables/Disables the solution. The state of the configuration object’s enabled setting takes precedence over </w:t>
+      </w:r>
+      <w:proofErr w:type="gramStart"/>
+      <w:r>
+        <w:t>whether or not</w:t>
+      </w:r>
+      <w:proofErr w:type="gramEnd"/>
+      <w:r>
+        <w:t xml:space="preserve"> an individual disclaimer is enabled.</w:t>
       </w:r>
     </w:p>
     <w:p>
@@ -4039,7 +4081,23 @@
         <w:ind w:left="2160"/>
       </w:pPr>
       <w:r>
-        <w:t xml:space="preserve">Users are allowed to access Relativity in case an error occurs at the disclaimer page after they log in.  The user is able to access Relativity and they will be prompted for the disclaimer they were unable to accept the next time they log in. </w:t>
+        <w:t xml:space="preserve">Users </w:t>
+      </w:r>
+      <w:proofErr w:type="gramStart"/>
+      <w:r>
+        <w:t>are allowed to</w:t>
+      </w:r>
+      <w:proofErr w:type="gramEnd"/>
+      <w:r>
+        <w:t xml:space="preserve"> access Relativity in case an error occurs at the disclaimer page after they log in.  The user </w:t>
+      </w:r>
+      <w:proofErr w:type="gramStart"/>
+      <w:r>
+        <w:t>is able to</w:t>
+      </w:r>
+      <w:proofErr w:type="gramEnd"/>
+      <w:r>
+        <w:t xml:space="preserve"> access Relativity and they will be prompted for the disclaimer they were unable to accept the next time they log in. </w:t>
       </w:r>
     </w:p>
     <w:p>
@@ -4479,7 +4537,23 @@
           <w:sz w:val="16"/>
           <w:szCs w:val="16"/>
         </w:rPr>
-        <w:t xml:space="preserve">Disclaimer Groups exist as an internal RDO specific to this application.  They reflect the groups that exist in the admin level and are automatically updated by the agent. In order to reflect deleted groups from the admin level, it must be manually removed from any disclaimers in which it is attached. </w:t>
+        <w:t xml:space="preserve">Disclaimer Groups exist as an internal RDO specific to this application.  They reflect the groups that exist in the admin level and are automatically updated by the agent. </w:t>
+      </w:r>
+      <w:proofErr w:type="gramStart"/>
+      <w:r>
+        <w:rPr>
+          <w:sz w:val="16"/>
+          <w:szCs w:val="16"/>
+        </w:rPr>
+        <w:t>In order to</w:t>
+      </w:r>
+      <w:proofErr w:type="gramEnd"/>
+      <w:r>
+        <w:rPr>
+          <w:sz w:val="16"/>
+          <w:szCs w:val="16"/>
+        </w:rPr>
+        <w:t xml:space="preserve"> reflect deleted groups from the admin level, it must be manually removed from any disclaimers in which it is attached. </w:t>
       </w:r>
     </w:p>
     <w:p>
@@ -4721,7 +4795,15 @@
         </w:numPr>
       </w:pPr>
       <w:r>
-        <w:t>Users can determine whether or not they want to display the disclaimer text that was accepted when returning their report.</w:t>
+        <w:t xml:space="preserve">Users can determine </w:t>
+      </w:r>
+      <w:proofErr w:type="gramStart"/>
+      <w:r>
+        <w:t>whether or not</w:t>
+      </w:r>
+      <w:proofErr w:type="gramEnd"/>
+      <w:r>
+        <w:t xml:space="preserve"> they want to display the disclaimer text that was accepted when returning their report.</w:t>
       </w:r>
     </w:p>
     <w:p>
@@ -4831,7 +4913,15 @@
         <w:ind w:left="540"/>
       </w:pPr>
       <w:r>
-        <w:t>The User Errors Script displays all errors pertaining to the disclaimer solution that were able to be captured.</w:t>
+        <w:t xml:space="preserve">The User Errors Script displays all errors pertaining to the disclaimer solution that </w:t>
+      </w:r>
+      <w:proofErr w:type="gramStart"/>
+      <w:r>
+        <w:t>were able to</w:t>
+      </w:r>
+      <w:proofErr w:type="gramEnd"/>
+      <w:r>
+        <w:t xml:space="preserve"> be captured.</w:t>
       </w:r>
     </w:p>
     <w:p>
@@ -5051,12 +5141,14 @@
       <w:r>
         <w:t>9.4.315.5</w:t>
       </w:r>
+      <w:proofErr w:type="gramStart"/>
       <w:r>
         <w:t xml:space="preserve">) </w:t>
       </w:r>
       <w:r>
         <w:t>:</w:t>
       </w:r>
+      <w:proofErr w:type="gramEnd"/>
     </w:p>
     <w:p>
       <w:pPr>
@@ -5075,35 +5167,92 @@
           <w:sz w:val="16"/>
           <w:szCs w:val="16"/>
         </w:rPr>
-        <w:t>UPDATE [EDDS].[eddsdbo].[Configuration]</w:t>
-      </w:r>
+        <w:t>UPDATE [EDDS</w:t>
+      </w:r>
+      <w:proofErr w:type="gramStart"/>
       <w:r>
         <w:rPr>
           <w:sz w:val="16"/>
           <w:szCs w:val="16"/>
         </w:rPr>
-        <w:t xml:space="preserve"> </w:t>
-      </w:r>
+        <w:t>].[</w:t>
+      </w:r>
+      <w:proofErr w:type="spellStart"/>
+      <w:proofErr w:type="gramEnd"/>
       <w:r>
         <w:rPr>
           <w:sz w:val="16"/>
           <w:szCs w:val="16"/>
         </w:rPr>
-        <w:t>SET [Value] = '</w:t>
-      </w:r>
+        <w:t>eddsdbo</w:t>
+      </w:r>
+      <w:proofErr w:type="spellEnd"/>
       <w:r>
         <w:rPr>
           <w:sz w:val="16"/>
           <w:szCs w:val="16"/>
         </w:rPr>
-        <w:t xml:space="preserve"> </w:t>
+        <w:t>].[Configuration]</w:t>
       </w:r>
       <w:r>
         <w:rPr>
           <w:sz w:val="16"/>
           <w:szCs w:val="16"/>
         </w:rPr>
-        <w:t>' WHERE [Section] = 'kCura.EDDS.Web' AND [Name] = 'TermsLinkHref'</w:t>
+        <w:t xml:space="preserve"> </w:t>
+      </w:r>
+      <w:r>
+        <w:rPr>
+          <w:sz w:val="16"/>
+          <w:szCs w:val="16"/>
+        </w:rPr>
+        <w:t>SET [Value] = '</w:t>
+      </w:r>
+      <w:r>
+        <w:rPr>
+          <w:sz w:val="16"/>
+          <w:szCs w:val="16"/>
+        </w:rPr>
+        <w:t xml:space="preserve"> </w:t>
+      </w:r>
+      <w:r>
+        <w:rPr>
+          <w:sz w:val="16"/>
+          <w:szCs w:val="16"/>
+        </w:rPr>
+        <w:t>' WHERE [Section] = '</w:t>
+      </w:r>
+      <w:proofErr w:type="spellStart"/>
+      <w:r>
+        <w:rPr>
+          <w:sz w:val="16"/>
+          <w:szCs w:val="16"/>
+        </w:rPr>
+        <w:t>kCura.EDDS.Web</w:t>
+      </w:r>
+      <w:proofErr w:type="spellEnd"/>
+      <w:r>
+        <w:rPr>
+          <w:sz w:val="16"/>
+          <w:szCs w:val="16"/>
+        </w:rPr>
+        <w:t>' AND [Name] = '</w:t>
+      </w:r>
+      <w:proofErr w:type="spellStart"/>
+      <w:r>
+        <w:rPr>
+          <w:sz w:val="16"/>
+          <w:szCs w:val="16"/>
+        </w:rPr>
+        <w:t>TermsLinkHref</w:t>
+      </w:r>
+      <w:proofErr w:type="spellEnd"/>
+      <w:r>
+        <w:rPr>
+          <w:sz w:val="16"/>
+          <w:szCs w:val="16"/>
+        </w:rPr>
+        <w:t>'</w:t>
       </w:r>
     </w:p>
     <w:p>
@@ -5117,11 +5266,16 @@
         <w:t>Relativity</w:t>
       </w:r>
       <w:r>
-        <w:t xml:space="preserve"> version greater than 9.4.315.5</w:t>
+        <w:t xml:space="preserve"> version greater than </w:t>
+      </w:r>
+      <w:proofErr w:type="gramStart"/>
+      <w:r>
+        <w:t>9.4.315.5</w:t>
       </w:r>
       <w:r>
         <w:t xml:space="preserve"> :</w:t>
       </w:r>
+      <w:proofErr w:type="gramEnd"/>
     </w:p>
     <w:p>
       <w:pPr>
@@ -5156,8 +5310,9 @@
           <w:sz w:val="16"/>
           <w:szCs w:val="16"/>
         </w:rPr>
-        <w:t>update [EDDS].[eddsdbo].[Configuration] set Value = 'false'</w:t>
-      </w:r>
+        <w:t>update [EDDS</w:t>
+      </w:r>
+      <w:proofErr w:type="gramStart"/>
       <w:r>
         <w:rPr>
           <w:rFonts w:cs="Consolas"/>
@@ -5165,8 +5320,10 @@
           <w:sz w:val="16"/>
           <w:szCs w:val="16"/>
         </w:rPr>
-        <w:t xml:space="preserve"> </w:t>
-      </w:r>
+        <w:t>].[</w:t>
+      </w:r>
+      <w:proofErr w:type="spellStart"/>
+      <w:proofErr w:type="gramEnd"/>
       <w:r>
         <w:rPr>
           <w:rFonts w:cs="Consolas"/>
@@ -5174,8 +5331,9 @@
           <w:sz w:val="16"/>
           <w:szCs w:val="16"/>
         </w:rPr>
-        <w:t xml:space="preserve">where [Name] = </w:t>
-      </w:r>
+        <w:t>eddsdbo</w:t>
+      </w:r>
+      <w:proofErr w:type="spellEnd"/>
       <w:r>
         <w:rPr>
           <w:rFonts w:cs="Consolas"/>
@@ -5183,7 +5341,7 @@
           <w:sz w:val="16"/>
           <w:szCs w:val="16"/>
         </w:rPr>
-        <w:t>‘</w:t>
+        <w:t>].[Configuration] set Value = 'false'</w:t>
       </w:r>
       <w:r>
         <w:rPr>
@@ -5192,7 +5350,45 @@
           <w:sz w:val="16"/>
           <w:szCs w:val="16"/>
         </w:rPr>
-        <w:t>UsersMustAgreeToTermsOfUse'</w:t>
+        <w:t xml:space="preserve"> </w:t>
+      </w:r>
+      <w:r>
+        <w:rPr>
+          <w:rFonts w:cs="Consolas"/>
+          <w:color w:val="000000" w:themeColor="text1"/>
+          <w:sz w:val="16"/>
+          <w:szCs w:val="16"/>
+        </w:rPr>
+        <w:t xml:space="preserve">where [Name] = </w:t>
+      </w:r>
+      <w:r>
+        <w:rPr>
+          <w:rFonts w:cs="Consolas"/>
+          <w:color w:val="000000" w:themeColor="text1"/>
+          <w:sz w:val="16"/>
+          <w:szCs w:val="16"/>
+        </w:rPr>
+        <w:t>‘</w:t>
+      </w:r>
+      <w:proofErr w:type="spellStart"/>
+      <w:r>
+        <w:rPr>
+          <w:rFonts w:cs="Consolas"/>
+          <w:color w:val="000000" w:themeColor="text1"/>
+          <w:sz w:val="16"/>
+          <w:szCs w:val="16"/>
+        </w:rPr>
+        <w:t>UsersMustAgreeToTermsOfUse</w:t>
+      </w:r>
+      <w:proofErr w:type="spellEnd"/>
+      <w:r>
+        <w:rPr>
+          <w:rFonts w:cs="Consolas"/>
+          <w:color w:val="000000" w:themeColor="text1"/>
+          <w:sz w:val="16"/>
+          <w:szCs w:val="16"/>
+        </w:rPr>
+        <w:t>'</w:t>
       </w:r>
     </w:p>
     <w:p>
@@ -5218,7 +5414,15 @@
       </w:pPr>
       <w:r>
         <w:lastRenderedPageBreak/>
-        <w:t>To Enable the solution from this point, make sure that the Agent is running then toggle the  enabled switch on the Disclaimer Configuration Object in between the execution time interval of the Agent.</w:t>
+        <w:t xml:space="preserve">To Enable the solution from this point, make sure that the Agent is running then toggle </w:t>
+      </w:r>
+      <w:proofErr w:type="gramStart"/>
+      <w:r>
+        <w:t>the  enabled</w:t>
+      </w:r>
+      <w:proofErr w:type="gramEnd"/>
+      <w:r>
+        <w:t xml:space="preserve"> switch on the Disclaimer Configuration Object in between the execution time interval of the Agent.</w:t>
       </w:r>
     </w:p>
     <w:p>
@@ -5275,7 +5479,7 @@
 </file>
 
 <file path=word/endnotes.xml><?xml version="1.0" encoding="utf-8"?>
-<w:endnotes xmlns:wpc="http://schemas.microsoft.com/office/word/2010/wordprocessingCanvas" xmlns:mc="http://schemas.openxmlformats.org/markup-compatibility/2006" xmlns:o="urn:schemas-microsoft-com:office:office" xmlns:r="http://schemas.openxmlformats.org/officeDocument/2006/relationships" xmlns:m="http://schemas.openxmlformats.org/officeDocument/2006/math" xmlns:v="urn:schemas-microsoft-com:vml" xmlns:wp14="http://schemas.microsoft.com/office/word/2010/wordprocessingDrawing" xmlns:wp="http://schemas.openxmlformats.org/drawingml/2006/wordprocessingDrawing" xmlns:w10="urn:schemas-microsoft-com:office:word" xmlns:w="http://schemas.openxmlformats.org/wordprocessingml/2006/main" xmlns:w14="http://schemas.microsoft.com/office/word/2010/wordml" xmlns:w15="http://schemas.microsoft.com/office/word/2012/wordml" xmlns:wpg="http://schemas.microsoft.com/office/word/2010/wordprocessingGroup" xmlns:wpi="http://schemas.microsoft.com/office/word/2010/wordprocessingInk" xmlns:wne="http://schemas.microsoft.com/office/word/2006/wordml" xmlns:wps="http://schemas.microsoft.com/office/word/2010/wordprocessingShape" mc:Ignorable="w14 w15 wp14">
+<w:endnotes xmlns:wpc="http://schemas.microsoft.com/office/word/2010/wordprocessingCanvas" xmlns:cx="http://schemas.microsoft.com/office/drawing/2014/chartex" xmlns:cx1="http://schemas.microsoft.com/office/drawing/2015/9/8/chartex" xmlns:cx2="http://schemas.microsoft.com/office/drawing/2015/10/21/chartex" xmlns:cx3="http://schemas.microsoft.com/office/drawing/2016/5/9/chartex" xmlns:cx4="http://schemas.microsoft.com/office/drawing/2016/5/10/chartex" xmlns:cx5="http://schemas.microsoft.com/office/drawing/2016/5/11/chartex" xmlns:cx6="http://schemas.microsoft.com/office/drawing/2016/5/12/chartex" xmlns:cx7="http://schemas.microsoft.com/office/drawing/2016/5/13/chartex" xmlns:cx8="http://schemas.microsoft.com/office/drawing/2016/5/14/chartex" xmlns:mc="http://schemas.openxmlformats.org/markup-compatibility/2006" xmlns:aink="http://schemas.microsoft.com/office/drawing/2016/ink" xmlns:am3d="http://schemas.microsoft.com/office/drawing/2017/model3d" xmlns:o="urn:schemas-microsoft-com:office:office" xmlns:r="http://schemas.openxmlformats.org/officeDocument/2006/relationships" xmlns:m="http://schemas.openxmlformats.org/officeDocument/2006/math" xmlns:v="urn:schemas-microsoft-com:vml" xmlns:wp14="http://schemas.microsoft.com/office/word/2010/wordprocessingDrawing" xmlns:wp="http://schemas.openxmlformats.org/drawingml/2006/wordprocessingDrawing" xmlns:w10="urn:schemas-microsoft-com:office:word" xmlns:w="http://schemas.openxmlformats.org/wordprocessingml/2006/main" xmlns:w14="http://schemas.microsoft.com/office/word/2010/wordml" xmlns:w15="http://schemas.microsoft.com/office/word/2012/wordml" xmlns:w16cid="http://schemas.microsoft.com/office/word/2016/wordml/cid" xmlns:w16se="http://schemas.microsoft.com/office/word/2015/wordml/symex" xmlns:wpg="http://schemas.microsoft.com/office/word/2010/wordprocessingGroup" xmlns:wpi="http://schemas.microsoft.com/office/word/2010/wordprocessingInk" xmlns:wne="http://schemas.microsoft.com/office/word/2006/wordml" xmlns:wps="http://schemas.microsoft.com/office/word/2010/wordprocessingShape" mc:Ignorable="w14 w15 w16se w16cid wp14">
   <w:endnote w:type="separator" w:id="-1">
     <w:p>
       <w:pPr>
@@ -5300,7 +5504,7 @@
 </file>
 
 <file path=word/footer1.xml><?xml version="1.0" encoding="utf-8"?>
-<w:ftr xmlns:wpc="http://schemas.microsoft.com/office/word/2010/wordprocessingCanvas" xmlns:mc="http://schemas.openxmlformats.org/markup-compatibility/2006" xmlns:o="urn:schemas-microsoft-com:office:office" xmlns:r="http://schemas.openxmlformats.org/officeDocument/2006/relationships" xmlns:m="http://schemas.openxmlformats.org/officeDocument/2006/math" xmlns:v="urn:schemas-microsoft-com:vml" xmlns:wp14="http://schemas.microsoft.com/office/word/2010/wordprocessingDrawing" xmlns:wp="http://schemas.openxmlformats.org/drawingml/2006/wordprocessingDrawing" xmlns:w10="urn:schemas-microsoft-com:office:word" xmlns:w="http://schemas.openxmlformats.org/wordprocessingml/2006/main" xmlns:w14="http://schemas.microsoft.com/office/word/2010/wordml" xmlns:w15="http://schemas.microsoft.com/office/word/2012/wordml" xmlns:wpg="http://schemas.microsoft.com/office/word/2010/wordprocessingGroup" xmlns:wpi="http://schemas.microsoft.com/office/word/2010/wordprocessingInk" xmlns:wne="http://schemas.microsoft.com/office/word/2006/wordml" xmlns:wps="http://schemas.microsoft.com/office/word/2010/wordprocessingShape" mc:Ignorable="w14 w15 wp14">
+<w:ftr xmlns:wpc="http://schemas.microsoft.com/office/word/2010/wordprocessingCanvas" xmlns:cx="http://schemas.microsoft.com/office/drawing/2014/chartex" xmlns:cx1="http://schemas.microsoft.com/office/drawing/2015/9/8/chartex" xmlns:cx2="http://schemas.microsoft.com/office/drawing/2015/10/21/chartex" xmlns:cx3="http://schemas.microsoft.com/office/drawing/2016/5/9/chartex" xmlns:cx4="http://schemas.microsoft.com/office/drawing/2016/5/10/chartex" xmlns:cx5="http://schemas.microsoft.com/office/drawing/2016/5/11/chartex" xmlns:cx6="http://schemas.microsoft.com/office/drawing/2016/5/12/chartex" xmlns:cx7="http://schemas.microsoft.com/office/drawing/2016/5/13/chartex" xmlns:cx8="http://schemas.microsoft.com/office/drawing/2016/5/14/chartex" xmlns:mc="http://schemas.openxmlformats.org/markup-compatibility/2006" xmlns:aink="http://schemas.microsoft.com/office/drawing/2016/ink" xmlns:am3d="http://schemas.microsoft.com/office/drawing/2017/model3d" xmlns:o="urn:schemas-microsoft-com:office:office" xmlns:r="http://schemas.openxmlformats.org/officeDocument/2006/relationships" xmlns:m="http://schemas.openxmlformats.org/officeDocument/2006/math" xmlns:v="urn:schemas-microsoft-com:vml" xmlns:wp14="http://schemas.microsoft.com/office/word/2010/wordprocessingDrawing" xmlns:wp="http://schemas.openxmlformats.org/drawingml/2006/wordprocessingDrawing" xmlns:w10="urn:schemas-microsoft-com:office:word" xmlns:w="http://schemas.openxmlformats.org/wordprocessingml/2006/main" xmlns:w14="http://schemas.microsoft.com/office/word/2010/wordml" xmlns:w15="http://schemas.microsoft.com/office/word/2012/wordml" xmlns:w16cid="http://schemas.microsoft.com/office/word/2016/wordml/cid" xmlns:w16se="http://schemas.microsoft.com/office/word/2015/wordml/symex" xmlns:wpg="http://schemas.microsoft.com/office/word/2010/wordprocessingGroup" xmlns:wpi="http://schemas.microsoft.com/office/word/2010/wordprocessingInk" xmlns:wne="http://schemas.microsoft.com/office/word/2006/wordml" xmlns:wps="http://schemas.microsoft.com/office/word/2010/wordprocessingShape" mc:Ignorable="w14 w15 w16se w16cid wp14">
   <w:p>
     <w:pPr>
       <w:pStyle w:val="Footer"/>
@@ -5319,7 +5523,7 @@
       <mc:AlternateContent>
         <mc:Choice Requires="wps">
           <w:drawing>
-            <wp:anchor distT="0" distB="0" distL="114300" distR="114300" simplePos="0" relativeHeight="251661312" behindDoc="0" locked="0" layoutInCell="1" allowOverlap="1" wp14:anchorId="4B8992E2" wp14:editId="16CB300D">
+            <wp:anchor distT="0" distB="0" distL="114300" distR="114300" simplePos="0" relativeHeight="251659264" behindDoc="0" locked="0" layoutInCell="1" allowOverlap="1" wp14:anchorId="4B8992E2" wp14:editId="16CB300D">
               <wp:simplePos x="0" y="0"/>
               <wp:positionH relativeFrom="column">
                 <wp:posOffset>-152400</wp:posOffset>
@@ -5351,7 +5555,7 @@
                       <a:effectLst/>
                       <a:extLst>
                         <a:ext uri="{C572A759-6A51-4108-AA02-DFA0A04FC94B}">
-                          <ma14:wrappingTextBoxFlag xmlns:ma14="http://schemas.microsoft.com/office/mac/drawingml/2011/main" xmlns:w="http://schemas.openxmlformats.org/wordprocessingml/2006/main" xmlns:w10="urn:schemas-microsoft-com:office:word" xmlns:v="urn:schemas-microsoft-com:vml" xmlns:o="urn:schemas-microsoft-com:office:office" xmlns:mv="urn:schemas-microsoft-com:mac:vml" xmlns:mo="http://schemas.microsoft.com/office/mac/office/2008/main" xmlns=""/>
+                          <ma14:wrappingTextBoxFlag xmlns="" xmlns:mo="http://schemas.microsoft.com/office/mac/office/2008/main" xmlns:mv="urn:schemas-microsoft-com:mac:vml" xmlns:o="urn:schemas-microsoft-com:office:office" xmlns:v="urn:schemas-microsoft-com:vml" xmlns:w10="urn:schemas-microsoft-com:office:word" xmlns:w="http://schemas.openxmlformats.org/wordprocessingml/2006/main" xmlns:ma14="http://schemas.microsoft.com/office/mac/drawingml/2011/main"/>
                         </a:ext>
                       </a:extLst>
                     </wps:spPr>
@@ -5381,34 +5585,6 @@
                               <w:szCs w:val="20"/>
                             </w:rPr>
                           </w:pPr>
-                          <w:r>
-                            <w:rPr>
-                              <w:rFonts w:ascii="Trebuchet MS" w:hAnsi="Trebuchet MS" w:cstheme="minorHAnsi"/>
-                              <w:color w:val="BFBFBF" w:themeColor="background1" w:themeShade="BF"/>
-                              <w:sz w:val="18"/>
-                              <w:szCs w:val="20"/>
-                            </w:rPr>
-                            <w:t>© 2015</w:t>
-                          </w:r>
-                          <w:r>
-                            <w:rPr>
-                              <w:rFonts w:ascii="Trebuchet MS" w:hAnsi="Trebuchet MS" w:cstheme="minorHAnsi"/>
-                              <w:color w:val="BFBFBF" w:themeColor="background1" w:themeShade="BF"/>
-                              <w:sz w:val="18"/>
-                              <w:szCs w:val="20"/>
-                            </w:rPr>
-                            <w:t xml:space="preserve"> kC</w:t>
-                          </w:r>
-                          <w:r>
-                            <w:rPr>
-                              <w:rFonts w:ascii="Trebuchet MS" w:hAnsi="Trebuchet MS" w:cstheme="minorHAnsi"/>
-                              <w:color w:val="BFBFBF" w:themeColor="background1" w:themeShade="BF"/>
-                              <w:sz w:val="18"/>
-                              <w:szCs w:val="20"/>
-                            </w:rPr>
-                            <w:softHyphen/>
-                            <w:t>ura. All rights reserved.</w:t>
-                          </w:r>
                         </w:p>
                         <w:p/>
                       </w:txbxContent>
@@ -5434,7 +5610,7 @@
               <v:stroke joinstyle="miter"/>
               <v:path gradientshapeok="t" o:connecttype="rect"/>
             </v:shapetype>
-            <v:shape id="Text Box 11" o:spid="_x0000_s1026" type="#_x0000_t202" style="position:absolute;left:0;text-align:left;margin-left:-12pt;margin-top:-2.25pt;width:297pt;height:24pt;z-index:251661312;visibility:visible;mso-wrap-style:square;mso-height-percent:0;mso-wrap-distance-left:9pt;mso-wrap-distance-top:0;mso-wrap-distance-right:9pt;mso-wrap-distance-bottom:0;mso-position-horizontal:absolute;mso-position-horizontal-relative:text;mso-position-vertical:absolute;mso-position-vertical-relative:text;mso-height-percent:0;mso-height-relative:margin;v-text-anchor:top" o:gfxdata="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" filled="f" stroked="f">
+            <v:shape id="Text Box 11" o:spid="_x0000_s1026" type="#_x0000_t202" style="position:absolute;left:0;text-align:left;margin-left:-12pt;margin-top:-2.25pt;width:297pt;height:24pt;z-index:251659264;visibility:visible;mso-wrap-style:square;mso-height-percent:0;mso-wrap-distance-left:9pt;mso-wrap-distance-top:0;mso-wrap-distance-right:9pt;mso-wrap-distance-bottom:0;mso-position-horizontal:absolute;mso-position-horizontal-relative:text;mso-position-vertical:absolute;mso-position-vertical-relative:text;mso-height-percent:0;mso-height-relative:margin;v-text-anchor:top" o:gfxdata="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" filled="f" stroked="f">
               <v:textbox>
                 <w:txbxContent>
                   <w:p>
@@ -5447,34 +5623,6 @@
                         <w:szCs w:val="20"/>
                       </w:rPr>
                     </w:pPr>
-                    <w:r>
-                      <w:rPr>
-                        <w:rFonts w:ascii="Trebuchet MS" w:hAnsi="Trebuchet MS" w:cstheme="minorHAnsi"/>
-                        <w:color w:val="BFBFBF" w:themeColor="background1" w:themeShade="BF"/>
-                        <w:sz w:val="18"/>
-                        <w:szCs w:val="20"/>
-                      </w:rPr>
-                      <w:t>© 2015</w:t>
-                    </w:r>
-                    <w:r>
-                      <w:rPr>
-                        <w:rFonts w:ascii="Trebuchet MS" w:hAnsi="Trebuchet MS" w:cstheme="minorHAnsi"/>
-                        <w:color w:val="BFBFBF" w:themeColor="background1" w:themeShade="BF"/>
-                        <w:sz w:val="18"/>
-                        <w:szCs w:val="20"/>
-                      </w:rPr>
-                      <w:t xml:space="preserve"> kC</w:t>
-                    </w:r>
-                    <w:r>
-                      <w:rPr>
-                        <w:rFonts w:ascii="Trebuchet MS" w:hAnsi="Trebuchet MS" w:cstheme="minorHAnsi"/>
-                        <w:color w:val="BFBFBF" w:themeColor="background1" w:themeShade="BF"/>
-                        <w:sz w:val="18"/>
-                        <w:szCs w:val="20"/>
-                      </w:rPr>
-                      <w:softHyphen/>
-                      <w:t>ura. All rights reserved.</w:t>
-                    </w:r>
                   </w:p>
                   <w:p/>
                 </w:txbxContent>
@@ -5495,7 +5643,7 @@
       <mc:AlternateContent>
         <mc:Choice Requires="wps">
           <w:drawing>
-            <wp:anchor distT="0" distB="0" distL="114300" distR="114300" simplePos="0" relativeHeight="251659264" behindDoc="0" locked="0" layoutInCell="1" allowOverlap="1" wp14:anchorId="03C2FF7D" wp14:editId="0C059563">
+            <wp:anchor distT="0" distB="0" distL="114300" distR="114300" simplePos="0" relativeHeight="251657216" behindDoc="0" locked="0" layoutInCell="1" allowOverlap="1" wp14:anchorId="03C2FF7D" wp14:editId="0C059563">
               <wp:simplePos x="0" y="0"/>
               <wp:positionH relativeFrom="column">
                 <wp:posOffset>-57150</wp:posOffset>
@@ -5555,7 +5703,7 @@
         </mc:Choice>
         <mc:Fallback>
           <w:pict>
-            <v:line w14:anchorId="510132EC" id="Straight Connector 13" o:spid="_x0000_s1026" style="position:absolute;z-index:251659264;visibility:visible;mso-wrap-style:square;mso-width-percent:0;mso-wrap-distance-left:9pt;mso-wrap-distance-top:0;mso-wrap-distance-right:9pt;mso-wrap-distance-bottom:0;mso-position-horizontal:absolute;mso-position-horizontal-relative:text;mso-position-vertical:absolute;mso-position-vertical-relative:text;mso-width-percent:0;mso-width-relative:margin" from="-4.5pt,-7.9pt" to="7in,-7.9pt" o:gfxdata="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" strokecolor="#bfbfbf [2412]" strokeweight="1pt">
+            <v:line w14:anchorId="642DC802" id="Straight Connector 13" o:spid="_x0000_s1026" style="position:absolute;z-index:251657216;visibility:visible;mso-wrap-style:square;mso-width-percent:0;mso-wrap-distance-left:9pt;mso-wrap-distance-top:0;mso-wrap-distance-right:9pt;mso-wrap-distance-bottom:0;mso-position-horizontal:absolute;mso-position-horizontal-relative:text;mso-position-vertical:absolute;mso-position-vertical-relative:text;mso-width-percent:0;mso-width-relative:margin" from="-4.5pt,-7.9pt" to="7in,-7.9pt" o:gfxdata="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" strokecolor="#bfbfbf [2412]" strokeweight="1pt">
               <v:stroke dashstyle="3 1"/>
             </v:line>
           </w:pict>
@@ -5564,25 +5712,20 @@
     </w:r>
     <w:r>
       <w:rPr>
-        <w:b/>
+        <w:noProof/>
         <w:color w:val="BFBFBF" w:themeColor="background1" w:themeShade="BF"/>
         <w:sz w:val="18"/>
       </w:rPr>
-      <w:t>Relativity</w:t>
+      <w:t xml:space="preserve"> Disclaimer Acceptance </w:t>
     </w:r>
+    <w:proofErr w:type="gramStart"/>
     <w:r>
       <w:rPr>
+        <w:noProof/>
         <w:color w:val="BFBFBF" w:themeColor="background1" w:themeShade="BF"/>
         <w:sz w:val="18"/>
       </w:rPr>
-      <w:t xml:space="preserve"> </w:t>
-    </w:r>
-    <w:r>
-      <w:rPr>
-        <w:color w:val="BFBFBF" w:themeColor="background1" w:themeShade="BF"/>
-        <w:sz w:val="18"/>
-      </w:rPr>
-      <w:t>[Solution Name]</w:t>
+      <w:t>Log</w:t>
     </w:r>
     <w:r>
       <w:rPr>
@@ -5598,6 +5741,7 @@
       </w:rPr>
       <w:t>-</w:t>
     </w:r>
+    <w:proofErr w:type="gramEnd"/>
     <w:r>
       <w:rPr>
         <w:color w:val="BFBFBF" w:themeColor="background1" w:themeShade="BF"/>
@@ -5636,7 +5780,7 @@
         <w:color w:val="BFBFBF" w:themeColor="background1" w:themeShade="BF"/>
         <w:sz w:val="18"/>
       </w:rPr>
-      <w:t>4</w:t>
+      <w:t>14</w:t>
     </w:r>
     <w:r>
       <w:rPr>
@@ -5652,7 +5796,7 @@
 </file>
 
 <file path=word/footnotes.xml><?xml version="1.0" encoding="utf-8"?>
-<w:footnotes xmlns:wpc="http://schemas.microsoft.com/office/word/2010/wordprocessingCanvas" xmlns:mc="http://schemas.openxmlformats.org/markup-compatibility/2006" xmlns:o="urn:schemas-microsoft-com:office:office" xmlns:r="http://schemas.openxmlformats.org/officeDocument/2006/relationships" xmlns:m="http://schemas.openxmlformats.org/officeDocument/2006/math" xmlns:v="urn:schemas-microsoft-com:vml" xmlns:wp14="http://schemas.microsoft.com/office/word/2010/wordprocessingDrawing" xmlns:wp="http://schemas.openxmlformats.org/drawingml/2006/wordprocessingDrawing" xmlns:w10="urn:schemas-microsoft-com:office:word" xmlns:w="http://schemas.openxmlformats.org/wordprocessingml/2006/main" xmlns:w14="http://schemas.microsoft.com/office/word/2010/wordml" xmlns:w15="http://schemas.microsoft.com/office/word/2012/wordml" xmlns:wpg="http://schemas.microsoft.com/office/word/2010/wordprocessingGroup" xmlns:wpi="http://schemas.microsoft.com/office/word/2010/wordprocessingInk" xmlns:wne="http://schemas.microsoft.com/office/word/2006/wordml" xmlns:wps="http://schemas.microsoft.com/office/word/2010/wordprocessingShape" mc:Ignorable="w14 w15 wp14">
+<w:footnotes xmlns:wpc="http://schemas.microsoft.com/office/word/2010/wordprocessingCanvas" xmlns:cx="http://schemas.microsoft.com/office/drawing/2014/chartex" xmlns:cx1="http://schemas.microsoft.com/office/drawing/2015/9/8/chartex" xmlns:cx2="http://schemas.microsoft.com/office/drawing/2015/10/21/chartex" xmlns:cx3="http://schemas.microsoft.com/office/drawing/2016/5/9/chartex" xmlns:cx4="http://schemas.microsoft.com/office/drawing/2016/5/10/chartex" xmlns:cx5="http://schemas.microsoft.com/office/drawing/2016/5/11/chartex" xmlns:cx6="http://schemas.microsoft.com/office/drawing/2016/5/12/chartex" xmlns:cx7="http://schemas.microsoft.com/office/drawing/2016/5/13/chartex" xmlns:cx8="http://schemas.microsoft.com/office/drawing/2016/5/14/chartex" xmlns:mc="http://schemas.openxmlformats.org/markup-compatibility/2006" xmlns:aink="http://schemas.microsoft.com/office/drawing/2016/ink" xmlns:am3d="http://schemas.microsoft.com/office/drawing/2017/model3d" xmlns:o="urn:schemas-microsoft-com:office:office" xmlns:r="http://schemas.openxmlformats.org/officeDocument/2006/relationships" xmlns:m="http://schemas.openxmlformats.org/officeDocument/2006/math" xmlns:v="urn:schemas-microsoft-com:vml" xmlns:wp14="http://schemas.microsoft.com/office/word/2010/wordprocessingDrawing" xmlns:wp="http://schemas.openxmlformats.org/drawingml/2006/wordprocessingDrawing" xmlns:w10="urn:schemas-microsoft-com:office:word" xmlns:w="http://schemas.openxmlformats.org/wordprocessingml/2006/main" xmlns:w14="http://schemas.microsoft.com/office/word/2010/wordml" xmlns:w15="http://schemas.microsoft.com/office/word/2012/wordml" xmlns:w16cid="http://schemas.microsoft.com/office/word/2016/wordml/cid" xmlns:w16se="http://schemas.microsoft.com/office/word/2015/wordml/symex" xmlns:wpg="http://schemas.microsoft.com/office/word/2010/wordprocessingGroup" xmlns:wpi="http://schemas.microsoft.com/office/word/2010/wordprocessingInk" xmlns:wne="http://schemas.microsoft.com/office/word/2006/wordml" xmlns:wps="http://schemas.microsoft.com/office/word/2010/wordprocessingShape" mc:Ignorable="w14 w15 w16se w16cid wp14">
   <w:footnote w:type="separator" w:id="-1">
     <w:p>
       <w:pPr>
@@ -5677,7 +5821,7 @@
 </file>
 
 <file path=word/numbering.xml><?xml version="1.0" encoding="utf-8"?>
-<w:numbering xmlns:wpc="http://schemas.microsoft.com/office/word/2010/wordprocessingCanvas" xmlns:mc="http://schemas.openxmlformats.org/markup-compatibility/2006" xmlns:o="urn:schemas-microsoft-com:office:office" xmlns:r="http://schemas.openxmlformats.org/officeDocument/2006/relationships" xmlns:m="http://schemas.openxmlformats.org/officeDocument/2006/math" xmlns:v="urn:schemas-microsoft-com:vml" xmlns:wp14="http://schemas.microsoft.com/office/word/2010/wordprocessingDrawing" xmlns:wp="http://schemas.openxmlformats.org/drawingml/2006/wordprocessingDrawing" xmlns:w10="urn:schemas-microsoft-com:office:word" xmlns:w="http://schemas.openxmlformats.org/wordprocessingml/2006/main" xmlns:w14="http://schemas.microsoft.com/office/word/2010/wordml" xmlns:w15="http://schemas.microsoft.com/office/word/2012/wordml" xmlns:wpg="http://schemas.microsoft.com/office/word/2010/wordprocessingGroup" xmlns:wpi="http://schemas.microsoft.com/office/word/2010/wordprocessingInk" xmlns:wne="http://schemas.microsoft.com/office/word/2006/wordml" xmlns:wps="http://schemas.microsoft.com/office/word/2010/wordprocessingShape" mc:Ignorable="w14 w15 wp14">
+<w:numbering xmlns:wpc="http://schemas.microsoft.com/office/word/2010/wordprocessingCanvas" xmlns:cx="http://schemas.microsoft.com/office/drawing/2014/chartex" xmlns:cx1="http://schemas.microsoft.com/office/drawing/2015/9/8/chartex" xmlns:cx2="http://schemas.microsoft.com/office/drawing/2015/10/21/chartex" xmlns:cx3="http://schemas.microsoft.com/office/drawing/2016/5/9/chartex" xmlns:cx4="http://schemas.microsoft.com/office/drawing/2016/5/10/chartex" xmlns:cx5="http://schemas.microsoft.com/office/drawing/2016/5/11/chartex" xmlns:cx6="http://schemas.microsoft.com/office/drawing/2016/5/12/chartex" xmlns:cx7="http://schemas.microsoft.com/office/drawing/2016/5/13/chartex" xmlns:cx8="http://schemas.microsoft.com/office/drawing/2016/5/14/chartex" xmlns:mc="http://schemas.openxmlformats.org/markup-compatibility/2006" xmlns:aink="http://schemas.microsoft.com/office/drawing/2016/ink" xmlns:am3d="http://schemas.microsoft.com/office/drawing/2017/model3d" xmlns:o="urn:schemas-microsoft-com:office:office" xmlns:r="http://schemas.openxmlformats.org/officeDocument/2006/relationships" xmlns:m="http://schemas.openxmlformats.org/officeDocument/2006/math" xmlns:v="urn:schemas-microsoft-com:vml" xmlns:wp14="http://schemas.microsoft.com/office/word/2010/wordprocessingDrawing" xmlns:wp="http://schemas.openxmlformats.org/drawingml/2006/wordprocessingDrawing" xmlns:w10="urn:schemas-microsoft-com:office:word" xmlns:w="http://schemas.openxmlformats.org/wordprocessingml/2006/main" xmlns:w14="http://schemas.microsoft.com/office/word/2010/wordml" xmlns:w15="http://schemas.microsoft.com/office/word/2012/wordml" xmlns:w16cid="http://schemas.microsoft.com/office/word/2016/wordml/cid" xmlns:w16se="http://schemas.microsoft.com/office/word/2015/wordml/symex" xmlns:wpg="http://schemas.microsoft.com/office/word/2010/wordprocessingGroup" xmlns:wpi="http://schemas.microsoft.com/office/word/2010/wordprocessingInk" xmlns:wne="http://schemas.microsoft.com/office/word/2006/wordml" xmlns:wps="http://schemas.microsoft.com/office/word/2010/wordprocessingShape" mc:Ignorable="w14 w15 w16se w16cid wp14">
   <w:abstractNum w:abstractNumId="0" w15:restartNumberingAfterBreak="0">
     <w:nsid w:val="FFFFFF89"/>
     <w:multiLevelType w:val="singleLevel"/>
@@ -8024,7 +8168,7 @@
 </file>
 
 <file path=word/styles.xml><?xml version="1.0" encoding="utf-8"?>
-<w:styles xmlns:mc="http://schemas.openxmlformats.org/markup-compatibility/2006" xmlns:r="http://schemas.openxmlformats.org/officeDocument/2006/relationships" xmlns:w="http://schemas.openxmlformats.org/wordprocessingml/2006/main" xmlns:w14="http://schemas.microsoft.com/office/word/2010/wordml" xmlns:w15="http://schemas.microsoft.com/office/word/2012/wordml" mc:Ignorable="w14 w15">
+<w:styles xmlns:mc="http://schemas.openxmlformats.org/markup-compatibility/2006" xmlns:r="http://schemas.openxmlformats.org/officeDocument/2006/relationships" xmlns:w="http://schemas.openxmlformats.org/wordprocessingml/2006/main" xmlns:w14="http://schemas.microsoft.com/office/word/2010/wordml" xmlns:w15="http://schemas.microsoft.com/office/word/2012/wordml" xmlns:w16cid="http://schemas.microsoft.com/office/word/2016/wordml/cid" xmlns:w16se="http://schemas.microsoft.com/office/word/2015/wordml/symex" mc:Ignorable="w14 w15 w16se w16cid">
   <w:docDefaults>
     <w:rPrDefault>
       <w:rPr>
@@ -8040,7 +8184,7 @@
       </w:pPr>
     </w:pPrDefault>
   </w:docDefaults>
-  <w:latentStyles w:defLockedState="0" w:defUIPriority="99" w:defSemiHidden="0" w:defUnhideWhenUsed="0" w:defQFormat="0" w:count="371">
+  <w:latentStyles w:defLockedState="0" w:defUIPriority="99" w:defSemiHidden="0" w:defUnhideWhenUsed="0" w:defQFormat="0" w:count="375">
     <w:lsdException w:name="Normal" w:uiPriority="0"/>
     <w:lsdException w:name="heading 1" w:uiPriority="0" w:qFormat="1"/>
     <w:lsdException w:name="heading 2" w:semiHidden="1" w:uiPriority="9" w:unhideWhenUsed="1"/>
@@ -8146,7 +8290,6 @@
     <w:lsdException w:name="HTML Sample" w:semiHidden="1" w:unhideWhenUsed="1"/>
     <w:lsdException w:name="HTML Typewriter" w:semiHidden="1" w:unhideWhenUsed="1"/>
     <w:lsdException w:name="HTML Variable" w:semiHidden="1" w:unhideWhenUsed="1"/>
-    <w:lsdException w:name="Normal Table" w:semiHidden="1" w:unhideWhenUsed="1"/>
     <w:lsdException w:name="annotation subject" w:semiHidden="1" w:unhideWhenUsed="1"/>
     <w:lsdException w:name="No List" w:semiHidden="1" w:unhideWhenUsed="1"/>
     <w:lsdException w:name="Outline List 1" w:semiHidden="1" w:unhideWhenUsed="1"/>
@@ -8190,10 +8333,8 @@
     <w:lsdException w:name="Table Elegant" w:semiHidden="1" w:unhideWhenUsed="1"/>
     <w:lsdException w:name="Table Professional" w:semiHidden="1" w:unhideWhenUsed="1"/>
     <w:lsdException w:name="Table Subtle 1" w:semiHidden="1" w:unhideWhenUsed="1"/>
-    <w:lsdException w:name="Table Subtle 2" w:semiHidden="1" w:unhideWhenUsed="1"/>
     <w:lsdException w:name="Table Web 1" w:semiHidden="1" w:unhideWhenUsed="1"/>
     <w:lsdException w:name="Table Web 2" w:semiHidden="1" w:unhideWhenUsed="1"/>
-    <w:lsdException w:name="Table Web 3" w:semiHidden="1" w:unhideWhenUsed="1"/>
     <w:lsdException w:name="Balloon Text" w:semiHidden="1" w:unhideWhenUsed="1"/>
     <w:lsdException w:name="Table Grid" w:uiPriority="59"/>
     <w:lsdException w:name="Table Theme" w:semiHidden="1" w:unhideWhenUsed="1"/>
@@ -8412,6 +8553,10 @@
     <w:lsdException w:name="List Table 5 Dark Accent 6" w:uiPriority="50"/>
     <w:lsdException w:name="List Table 6 Colorful Accent 6" w:uiPriority="51"/>
     <w:lsdException w:name="List Table 7 Colorful Accent 6" w:uiPriority="52"/>
+    <w:lsdException w:name="Mention" w:semiHidden="1" w:unhideWhenUsed="1"/>
+    <w:lsdException w:name="Smart Hyperlink" w:semiHidden="1" w:unhideWhenUsed="1"/>
+    <w:lsdException w:name="Hashtag" w:semiHidden="1" w:unhideWhenUsed="1"/>
+    <w:lsdException w:name="Unresolved Mention" w:semiHidden="1" w:unhideWhenUsed="1"/>
   </w:latentStyles>
   <w:style w:type="paragraph" w:default="1" w:styleId="Normal">
     <w:name w:val="Normal"/>
@@ -9858,7 +10003,7 @@
 </file>
 
 <file path=customXml/itemProps1.xml><?xml version="1.0" encoding="utf-8"?>
-<ds:datastoreItem xmlns:ds="http://schemas.openxmlformats.org/officeDocument/2006/customXml" ds:itemID="{5867629E-123C-4E98-BCFF-409952C8718D}">
+<ds:datastoreItem xmlns:ds="http://schemas.openxmlformats.org/officeDocument/2006/customXml" ds:itemID="{294B65F2-9F6B-4616-8106-D24CB80661E4}">
   <ds:schemaRefs>
     <ds:schemaRef ds:uri="http://schemas.openxmlformats.org/officeDocument/2006/bibliography"/>
   </ds:schemaRefs>

</xml_diff>